<commit_message>
added a simpler readerme
</commit_message>
<xml_diff>
--- a/Installation.docx
+++ b/Installation.docx
@@ -70,12 +70,14 @@
                         <w:rFonts w:asciiTheme="majorHAnsi" w:eastAsiaTheme="majorEastAsia" w:hAnsiTheme="majorHAnsi" w:cstheme="majorBidi"/>
                       </w:rPr>
                     </w:pPr>
+                    <w:proofErr w:type="spellStart"/>
                     <w:r>
                       <w:rPr>
                         <w:rFonts w:asciiTheme="majorHAnsi" w:eastAsiaTheme="majorEastAsia" w:hAnsiTheme="majorHAnsi" w:cstheme="majorBidi"/>
                       </w:rPr>
                       <w:t>Codeora</w:t>
                     </w:r>
+                    <w:proofErr w:type="spellEnd"/>
                   </w:p>
                 </w:tc>
               </w:sdtContent>
@@ -121,7 +123,27 @@
                         <w:sz w:val="80"/>
                         <w:szCs w:val="80"/>
                       </w:rPr>
-                      <w:t>Prestige YoYo Production Reporting</w:t>
+                      <w:t xml:space="preserve">Prestige </w:t>
+                    </w:r>
+                    <w:proofErr w:type="spellStart"/>
+                    <w:r>
+                      <w:rPr>
+                        <w:rFonts w:asciiTheme="majorHAnsi" w:eastAsiaTheme="majorEastAsia" w:hAnsiTheme="majorHAnsi" w:cstheme="majorBidi"/>
+                        <w:color w:val="4F81BD" w:themeColor="accent1"/>
+                        <w:sz w:val="80"/>
+                        <w:szCs w:val="80"/>
+                      </w:rPr>
+                      <w:t>YoYo</w:t>
+                    </w:r>
+                    <w:proofErr w:type="spellEnd"/>
+                    <w:r>
+                      <w:rPr>
+                        <w:rFonts w:asciiTheme="majorHAnsi" w:eastAsiaTheme="majorEastAsia" w:hAnsiTheme="majorHAnsi" w:cstheme="majorBidi"/>
+                        <w:color w:val="4F81BD" w:themeColor="accent1"/>
+                        <w:sz w:val="80"/>
+                        <w:szCs w:val="80"/>
+                      </w:rPr>
+                      <w:t xml:space="preserve"> Production Reporting</w:t>
                     </w:r>
                   </w:p>
                 </w:sdtContent>
@@ -221,7 +243,35 @@
                       <w:rPr>
                         <w:color w:val="4F81BD" w:themeColor="accent1"/>
                       </w:rPr>
-                      <w:t>Thomas Kempton, Hekar Khani, &amp; Samuel Lewis</w:t>
+                      <w:t xml:space="preserve">Thomas Kempton, </w:t>
+                    </w:r>
+                    <w:proofErr w:type="spellStart"/>
+                    <w:r>
+                      <w:rPr>
+                        <w:color w:val="4F81BD" w:themeColor="accent1"/>
+                      </w:rPr>
+                      <w:t>Hekar</w:t>
+                    </w:r>
+                    <w:proofErr w:type="spellEnd"/>
+                    <w:r>
+                      <w:rPr>
+                        <w:color w:val="4F81BD" w:themeColor="accent1"/>
+                      </w:rPr>
+                      <w:t xml:space="preserve"> </w:t>
+                    </w:r>
+                    <w:proofErr w:type="spellStart"/>
+                    <w:r>
+                      <w:rPr>
+                        <w:color w:val="4F81BD" w:themeColor="accent1"/>
+                      </w:rPr>
+                      <w:t>Khani</w:t>
+                    </w:r>
+                    <w:proofErr w:type="spellEnd"/>
+                    <w:r>
+                      <w:rPr>
+                        <w:color w:val="4F81BD" w:themeColor="accent1"/>
+                      </w:rPr>
+                      <w:t>, &amp; Samuel Lewis</w:t>
                     </w:r>
                   </w:p>
                 </w:sdtContent>
@@ -233,9 +283,6 @@
                   </w:rPr>
                   <w:alias w:val="Date"/>
                   <w:id w:val="13406932"/>
-                  <w:placeholder>
-                    <w:docPart w:val="E8AE4F6FDE874A018291F8BD577490D8"/>
-                  </w:placeholder>
                   <w:dataBinding w:prefixMappings="xmlns:ns0='http://schemas.microsoft.com/office/2006/coverPageProps'" w:xpath="/ns0:CoverPageProperties[1]/ns0:PublishDate[1]" w:storeItemID="{55AF091B-3C7A-41E3-B477-F2FDAA23CFDA}"/>
                   <w:date w:fullDate="2012-12-03T00:00:00Z">
                     <w:dateFormat w:val="M/d/yyyy"/>
@@ -332,13 +379,13 @@
           <w:r>
             <w:fldChar w:fldCharType="separate"/>
           </w:r>
-          <w:hyperlink w:anchor="_Toc342302546" w:history="1">
+          <w:hyperlink w:anchor="_Toc342304812" w:history="1">
             <w:r>
               <w:rPr>
                 <w:rStyle w:val="Hyperlink"/>
                 <w:noProof/>
               </w:rPr>
-              <w:t>Supporting Libraries</w:t>
+              <w:t>Visual Studio Support</w:t>
             </w:r>
             <w:r>
               <w:rPr>
@@ -359,7 +406,7 @@
                 <w:noProof/>
                 <w:webHidden/>
               </w:rPr>
-              <w:instrText xml:space="preserve"> PAGEREF _Toc342302546 \h </w:instrText>
+              <w:instrText xml:space="preserve"> PAGEREF _Toc342304812 \h </w:instrText>
             </w:r>
             <w:r>
               <w:rPr>
@@ -380,6 +427,282 @@
                 <w:webHidden/>
               </w:rPr>
               <w:t>2</w:t>
+            </w:r>
+            <w:r>
+              <w:rPr>
+                <w:noProof/>
+                <w:webHidden/>
+              </w:rPr>
+              <w:fldChar w:fldCharType="end"/>
+            </w:r>
+          </w:hyperlink>
+        </w:p>
+        <w:p>
+          <w:pPr>
+            <w:pStyle w:val="TOC2"/>
+            <w:tabs>
+              <w:tab w:val="right" w:leader="dot" w:pos="9350"/>
+            </w:tabs>
+            <w:rPr>
+              <w:rFonts w:eastAsiaTheme="minorEastAsia"/>
+              <w:noProof/>
+            </w:rPr>
+          </w:pPr>
+          <w:hyperlink w:anchor="_Toc342304813" w:history="1">
+            <w:r>
+              <w:rPr>
+                <w:rStyle w:val="Hyperlink"/>
+                <w:noProof/>
+              </w:rPr>
+              <w:t>ASP.NET MVC 3</w:t>
+            </w:r>
+            <w:r>
+              <w:rPr>
+                <w:noProof/>
+                <w:webHidden/>
+              </w:rPr>
+              <w:tab/>
+            </w:r>
+            <w:r>
+              <w:rPr>
+                <w:noProof/>
+                <w:webHidden/>
+              </w:rPr>
+              <w:fldChar w:fldCharType="begin"/>
+            </w:r>
+            <w:r>
+              <w:rPr>
+                <w:noProof/>
+                <w:webHidden/>
+              </w:rPr>
+              <w:instrText xml:space="preserve"> PAGEREF _Toc342304813 \h </w:instrText>
+            </w:r>
+            <w:r>
+              <w:rPr>
+                <w:noProof/>
+                <w:webHidden/>
+              </w:rPr>
+            </w:r>
+            <w:r>
+              <w:rPr>
+                <w:noProof/>
+                <w:webHidden/>
+              </w:rPr>
+              <w:fldChar w:fldCharType="separate"/>
+            </w:r>
+            <w:r>
+              <w:rPr>
+                <w:noProof/>
+                <w:webHidden/>
+              </w:rPr>
+              <w:t>2</w:t>
+            </w:r>
+            <w:r>
+              <w:rPr>
+                <w:noProof/>
+                <w:webHidden/>
+              </w:rPr>
+              <w:fldChar w:fldCharType="end"/>
+            </w:r>
+          </w:hyperlink>
+        </w:p>
+        <w:p>
+          <w:pPr>
+            <w:pStyle w:val="TOC1"/>
+            <w:tabs>
+              <w:tab w:val="right" w:leader="dot" w:pos="9350"/>
+            </w:tabs>
+            <w:rPr>
+              <w:rFonts w:eastAsiaTheme="minorEastAsia"/>
+              <w:noProof/>
+            </w:rPr>
+          </w:pPr>
+          <w:hyperlink w:anchor="_Toc342304814" w:history="1">
+            <w:r>
+              <w:rPr>
+                <w:rStyle w:val="Hyperlink"/>
+                <w:noProof/>
+              </w:rPr>
+              <w:t>Application Deployment</w:t>
+            </w:r>
+            <w:r>
+              <w:rPr>
+                <w:noProof/>
+                <w:webHidden/>
+              </w:rPr>
+              <w:tab/>
+            </w:r>
+            <w:r>
+              <w:rPr>
+                <w:noProof/>
+                <w:webHidden/>
+              </w:rPr>
+              <w:fldChar w:fldCharType="begin"/>
+            </w:r>
+            <w:r>
+              <w:rPr>
+                <w:noProof/>
+                <w:webHidden/>
+              </w:rPr>
+              <w:instrText xml:space="preserve"> PAGEREF _Toc342304814 \h </w:instrText>
+            </w:r>
+            <w:r>
+              <w:rPr>
+                <w:noProof/>
+                <w:webHidden/>
+              </w:rPr>
+            </w:r>
+            <w:r>
+              <w:rPr>
+                <w:noProof/>
+                <w:webHidden/>
+              </w:rPr>
+              <w:fldChar w:fldCharType="separate"/>
+            </w:r>
+            <w:r>
+              <w:rPr>
+                <w:noProof/>
+                <w:webHidden/>
+              </w:rPr>
+              <w:t>3</w:t>
+            </w:r>
+            <w:r>
+              <w:rPr>
+                <w:noProof/>
+                <w:webHidden/>
+              </w:rPr>
+              <w:fldChar w:fldCharType="end"/>
+            </w:r>
+          </w:hyperlink>
+        </w:p>
+        <w:p>
+          <w:pPr>
+            <w:pStyle w:val="TOC2"/>
+            <w:tabs>
+              <w:tab w:val="right" w:leader="dot" w:pos="9350"/>
+            </w:tabs>
+            <w:rPr>
+              <w:rFonts w:eastAsiaTheme="minorEastAsia"/>
+              <w:noProof/>
+            </w:rPr>
+          </w:pPr>
+          <w:hyperlink w:anchor="_Toc342304815" w:history="1">
+            <w:r>
+              <w:rPr>
+                <w:rStyle w:val="Hyperlink"/>
+                <w:noProof/>
+              </w:rPr>
+              <w:t>Web Deployment</w:t>
+            </w:r>
+            <w:r>
+              <w:rPr>
+                <w:noProof/>
+                <w:webHidden/>
+              </w:rPr>
+              <w:tab/>
+            </w:r>
+            <w:r>
+              <w:rPr>
+                <w:noProof/>
+                <w:webHidden/>
+              </w:rPr>
+              <w:fldChar w:fldCharType="begin"/>
+            </w:r>
+            <w:r>
+              <w:rPr>
+                <w:noProof/>
+                <w:webHidden/>
+              </w:rPr>
+              <w:instrText xml:space="preserve"> PAGEREF _Toc342304815 \h </w:instrText>
+            </w:r>
+            <w:r>
+              <w:rPr>
+                <w:noProof/>
+                <w:webHidden/>
+              </w:rPr>
+            </w:r>
+            <w:r>
+              <w:rPr>
+                <w:noProof/>
+                <w:webHidden/>
+              </w:rPr>
+              <w:fldChar w:fldCharType="separate"/>
+            </w:r>
+            <w:r>
+              <w:rPr>
+                <w:noProof/>
+                <w:webHidden/>
+              </w:rPr>
+              <w:t>3</w:t>
+            </w:r>
+            <w:r>
+              <w:rPr>
+                <w:noProof/>
+                <w:webHidden/>
+              </w:rPr>
+              <w:fldChar w:fldCharType="end"/>
+            </w:r>
+          </w:hyperlink>
+        </w:p>
+        <w:p>
+          <w:pPr>
+            <w:pStyle w:val="TOC2"/>
+            <w:tabs>
+              <w:tab w:val="right" w:leader="dot" w:pos="9350"/>
+            </w:tabs>
+            <w:rPr>
+              <w:rFonts w:eastAsiaTheme="minorEastAsia"/>
+              <w:noProof/>
+            </w:rPr>
+          </w:pPr>
+          <w:hyperlink w:anchor="_Toc342304816" w:history="1">
+            <w:r>
+              <w:rPr>
+                <w:rStyle w:val="Hyperlink"/>
+                <w:noProof/>
+              </w:rPr>
+              <w:t>Queue Reader Deployment</w:t>
+            </w:r>
+            <w:r>
+              <w:rPr>
+                <w:noProof/>
+                <w:webHidden/>
+              </w:rPr>
+              <w:tab/>
+            </w:r>
+            <w:r>
+              <w:rPr>
+                <w:noProof/>
+                <w:webHidden/>
+              </w:rPr>
+              <w:fldChar w:fldCharType="begin"/>
+            </w:r>
+            <w:r>
+              <w:rPr>
+                <w:noProof/>
+                <w:webHidden/>
+              </w:rPr>
+              <w:instrText xml:space="preserve"> PAGEREF _Toc342304816 \h </w:instrText>
+            </w:r>
+            <w:r>
+              <w:rPr>
+                <w:noProof/>
+                <w:webHidden/>
+              </w:rPr>
+            </w:r>
+            <w:r>
+              <w:rPr>
+                <w:noProof/>
+                <w:webHidden/>
+              </w:rPr>
+              <w:fldChar w:fldCharType="separate"/>
+            </w:r>
+            <w:r>
+              <w:rPr>
+                <w:noProof/>
+                <w:webHidden/>
+              </w:rPr>
+              <w:t>4</w:t>
             </w:r>
             <w:r>
               <w:rPr>
@@ -411,18 +734,22 @@
       <w:pPr>
         <w:pStyle w:val="Heading1"/>
       </w:pPr>
+      <w:bookmarkStart w:id="0" w:name="_Toc342304812"/>
       <w:r>
         <w:lastRenderedPageBreak/>
         <w:t>Visual Studio Support</w:t>
       </w:r>
+      <w:bookmarkEnd w:id="0"/>
     </w:p>
     <w:p>
       <w:pPr>
         <w:pStyle w:val="Heading2"/>
       </w:pPr>
+      <w:bookmarkStart w:id="1" w:name="_Toc342304813"/>
       <w:r>
         <w:t>ASP.NET MVC 3</w:t>
       </w:r>
+      <w:bookmarkEnd w:id="1"/>
     </w:p>
     <w:p>
       <w:r>
@@ -437,7 +764,23 @@
         </w:r>
       </w:hyperlink>
       <w:r>
-        <w:t xml:space="preserve">.  Once that is installed, the NuGet package manager should download all required libraries upon initial build.  If, for some reason, this does not work you will need to navigate to the root folder of the solution (PrestigeYoYo) and run the </w:t>
+        <w:t xml:space="preserve">.  Once that is installed, the </w:t>
+      </w:r>
+      <w:proofErr w:type="spellStart"/>
+      <w:r>
+        <w:t>NuGet</w:t>
+      </w:r>
+      <w:proofErr w:type="spellEnd"/>
+      <w:r>
+        <w:t xml:space="preserve"> package manager should download all required libraries upon initial build.  If, for some reason, this does not work you will need to navigate to the root folder of the solution (</w:t>
+      </w:r>
+      <w:proofErr w:type="spellStart"/>
+      <w:r>
+        <w:t>PrestigeYoYo</w:t>
+      </w:r>
+      <w:proofErr w:type="spellEnd"/>
+      <w:r>
+        <w:t xml:space="preserve">) and run the </w:t>
       </w:r>
       <w:r>
         <w:t>command</w:t>
@@ -446,11 +789,72 @@
         <w:t xml:space="preserve"> </w:t>
       </w:r>
       <w:r>
-        <w:t>.nuget\NuGet.exe install src\Web\packages.con</w:t>
-      </w:r>
-      <w:r>
-        <w:t>fig -OutputDirectory packages.</w:t>
-      </w:r>
+        <w:rPr>
+          <w:i/>
+        </w:rPr>
+        <w:t>.</w:t>
+      </w:r>
+      <w:proofErr w:type="spellStart"/>
+      <w:r>
+        <w:rPr>
+          <w:i/>
+        </w:rPr>
+        <w:t>nuget</w:t>
+      </w:r>
+      <w:proofErr w:type="spellEnd"/>
+      <w:r>
+        <w:rPr>
+          <w:i/>
+        </w:rPr>
+        <w:t xml:space="preserve">\NuGet.exe install </w:t>
+      </w:r>
+      <w:proofErr w:type="spellStart"/>
+      <w:r>
+        <w:rPr>
+          <w:i/>
+        </w:rPr>
+        <w:t>src</w:t>
+      </w:r>
+      <w:proofErr w:type="spellEnd"/>
+      <w:r>
+        <w:rPr>
+          <w:i/>
+        </w:rPr>
+        <w:t>\Web\</w:t>
+      </w:r>
+      <w:proofErr w:type="spellStart"/>
+      <w:r>
+        <w:rPr>
+          <w:i/>
+        </w:rPr>
+        <w:t>packages.config</w:t>
+      </w:r>
+      <w:proofErr w:type="spellEnd"/>
+      <w:r>
+        <w:rPr>
+          <w:i/>
+        </w:rPr>
+        <w:t xml:space="preserve"> -</w:t>
+      </w:r>
+      <w:proofErr w:type="spellStart"/>
+      <w:r>
+        <w:rPr>
+          <w:i/>
+        </w:rPr>
+        <w:t>OutputDirectory</w:t>
+      </w:r>
+      <w:proofErr w:type="spellEnd"/>
+      <w:r>
+        <w:rPr>
+          <w:i/>
+        </w:rPr>
+        <w:t xml:space="preserve"> packages</w:t>
+      </w:r>
+      <w:r>
+        <w:t>.</w:t>
+      </w:r>
+      <w:bookmarkStart w:id="2" w:name="_GoBack"/>
+      <w:bookmarkEnd w:id="2"/>
     </w:p>
     <w:p>
       <w:r>
@@ -461,10 +865,12 @@
       <w:pPr>
         <w:pStyle w:val="Heading1"/>
       </w:pPr>
+      <w:bookmarkStart w:id="3" w:name="_Toc342304814"/>
       <w:r>
         <w:lastRenderedPageBreak/>
         <w:t>Application Deployment</w:t>
       </w:r>
+      <w:bookmarkEnd w:id="3"/>
     </w:p>
     <w:p>
       <w:pPr>
@@ -476,6 +882,7 @@
           <w:color w:val="4F81BD" w:themeColor="accent1"/>
         </w:rPr>
       </w:pPr>
+      <w:bookmarkStart w:id="4" w:name="_Toc342304815"/>
       <w:r>
         <w:rPr>
           <w:rStyle w:val="SubtleEmphasis"/>
@@ -485,6 +892,7 @@
         </w:rPr>
         <w:t>Web Deployment</w:t>
       </w:r>
+      <w:bookmarkEnd w:id="4"/>
     </w:p>
     <w:p>
       <w:r>
@@ -642,17 +1050,17 @@
       <w:pPr>
         <w:pStyle w:val="Heading2"/>
       </w:pPr>
+      <w:bookmarkStart w:id="5" w:name="_Toc342304816"/>
       <w:r>
         <w:lastRenderedPageBreak/>
         <w:t>Queue Reader Deployment</w:t>
       </w:r>
+      <w:bookmarkEnd w:id="5"/>
     </w:p>
     <w:p>
       <w:r>
         <w:t>Deploying the queue reader is simply copying the binary output folder to the host machine.  It is required that you change the application configuration to point to the appropriate message queue and database connection.</w:t>
       </w:r>
-      <w:bookmarkStart w:id="0" w:name="_GoBack"/>
-      <w:bookmarkEnd w:id="0"/>
     </w:p>
     <w:sectPr>
       <w:headerReference w:type="default" r:id="rId12"/>
@@ -700,7 +1108,15 @@
       <w:pStyle w:val="Footer"/>
     </w:pPr>
     <w:r>
-      <w:t>Kempton, Khani, &amp; Lewis</w:t>
+      <w:t xml:space="preserve">Kempton, </w:t>
+    </w:r>
+    <w:proofErr w:type="spellStart"/>
+    <w:r>
+      <w:t>Khani</w:t>
+    </w:r>
+    <w:proofErr w:type="spellEnd"/>
+    <w:r>
+      <w:t>, &amp; Lewis</w:t>
     </w:r>
     <w:r>
       <w:ptab w:relativeTo="margin" w:alignment="center" w:leader="none"/>
@@ -733,7 +1149,7 @@
         <w:bCs/>
         <w:noProof/>
       </w:rPr>
-      <w:t>4</w:t>
+      <w:t>2</w:t>
     </w:r>
     <w:r>
       <w:rPr>
@@ -779,7 +1195,15 @@
       <w:pStyle w:val="Header"/>
     </w:pPr>
     <w:r>
-      <w:t>Prestige YoYo Production Reporting</w:t>
+      <w:t xml:space="preserve">Prestige </w:t>
+    </w:r>
+    <w:proofErr w:type="spellStart"/>
+    <w:r>
+      <w:t>YoYo</w:t>
+    </w:r>
+    <w:proofErr w:type="spellEnd"/>
+    <w:r>
+      <w:t xml:space="preserve"> Production Reporting</w:t>
     </w:r>
     <w:r>
       <w:ptab w:relativeTo="margin" w:alignment="right" w:leader="none"/>
@@ -1852,35 +2276,6 @@
         </w:p>
       </w:docPartBody>
     </w:docPart>
-    <w:docPart>
-      <w:docPartPr>
-        <w:name w:val="8FA2AF05786D48D791F7031BF9315D58"/>
-        <w:category>
-          <w:name w:val="General"/>
-          <w:gallery w:val="placeholder"/>
-        </w:category>
-        <w:types>
-          <w:type w:val="bbPlcHdr"/>
-        </w:types>
-        <w:behaviors>
-          <w:behavior w:val="content"/>
-        </w:behaviors>
-        <w:guid w:val="{3BE7379E-5CF3-439E-8CF3-3D95C2043CD8}"/>
-      </w:docPartPr>
-      <w:docPartBody>
-        <w:p>
-          <w:pPr>
-            <w:pStyle w:val="8FA2AF05786D48D791F7031BF9315D58"/>
-          </w:pPr>
-          <w:r>
-            <w:rPr>
-              <w:color w:val="4F81BD" w:themeColor="accent1"/>
-            </w:rPr>
-            <w:t>[Type the author name]</w:t>
-          </w:r>
-        </w:p>
-      </w:docPartBody>
-    </w:docPart>
   </w:docParts>
 </w:glossaryDocument>
 </file>
@@ -1912,8 +2307,9 @@
     <w:panose1 w:val="020B0604030504040204"/>
     <w:charset w:val="00"/>
     <w:family w:val="swiss"/>
+    <w:notTrueType/>
     <w:pitch w:val="variable"/>
-    <w:sig w:usb0="E1002EFF" w:usb1="C000605B" w:usb2="00000029" w:usb3="00000000" w:csb0="000101FF" w:csb1="00000000"/>
+    <w:sig w:usb0="00000003" w:usb1="00000000" w:usb2="00000000" w:usb3="00000000" w:csb0="00000001" w:csb1="00000000"/>
   </w:font>
 </w:fonts>
 </file>
@@ -1936,6 +2332,7 @@
     <w:rsid w:val="007C41F3"/>
     <w:rsid w:val="00871FE6"/>
     <w:rsid w:val="008F715A"/>
+    <w:rsid w:val="00CD2CD5"/>
   </w:rsids>
   <m:mathPr>
     <m:mathFont m:val="Cambria Math"/>

</xml_diff>